<commit_message>
made a new branch and commited on it
</commit_message>
<xml_diff>
--- a/This is branch testing.docx
+++ b/This is branch testing.docx
@@ -144,7 +144,126 @@
       </w:r>
     </w:p>
     <w:p/>
-    <w:p/>
+    <w:p>
+      <w:pPr>
+        <w:rPr>
+          <w:b/>
+          <w:bCs/>
+          <w:i/>
+          <w:iCs/>
+        </w:rPr>
+      </w:pPr>
+      <w:r>
+        <w:t xml:space="preserve">3. check if working tree is clean or </w:t>
+      </w:r>
+      <w:proofErr w:type="gramStart"/>
+      <w:r>
+        <w:t>not ,</w:t>
+      </w:r>
+      <w:proofErr w:type="gramEnd"/>
+      <w:r>
+        <w:t xml:space="preserve"> using </w:t>
+      </w:r>
+      <w:r>
+        <w:rPr>
+          <w:b/>
+          <w:bCs/>
+          <w:i/>
+          <w:iCs/>
+        </w:rPr>
+        <w:t>git status</w:t>
+      </w:r>
+    </w:p>
+    <w:p>
+      <w:r>
+        <w:t xml:space="preserve">4. Now creating a new branch using </w:t>
+      </w:r>
+      <w:r>
+        <w:rPr>
+          <w:b/>
+          <w:bCs/>
+        </w:rPr>
+        <w:t xml:space="preserve">git branch </w:t>
+      </w:r>
+      <w:r>
+        <w:rPr>
+          <w:b/>
+          <w:bCs/>
+        </w:rPr>
+        <w:t>[</w:t>
+      </w:r>
+      <w:proofErr w:type="spellStart"/>
+      <w:r>
+        <w:rPr>
+          <w:b/>
+          <w:bCs/>
+        </w:rPr>
+        <w:t>branchname</w:t>
+      </w:r>
+      <w:proofErr w:type="spellEnd"/>
+      <w:r>
+        <w:rPr>
+          <w:b/>
+          <w:bCs/>
+        </w:rPr>
+        <w:t>]</w:t>
+      </w:r>
+      <w:r>
+        <w:rPr>
+          <w:b/>
+          <w:bCs/>
+        </w:rPr>
+        <w:t xml:space="preserve"> </w:t>
+      </w:r>
+      <w:r>
+        <w:t>(</w:t>
+      </w:r>
+      <w:proofErr w:type="spellStart"/>
+      <w:proofErr w:type="gramStart"/>
+      <w:r>
+        <w:t>eg</w:t>
+      </w:r>
+      <w:proofErr w:type="spellEnd"/>
+      <w:proofErr w:type="gramEnd"/>
+      <w:r>
+        <w:t xml:space="preserve"> </w:t>
+      </w:r>
+      <w:r>
+        <w:t xml:space="preserve">git branch </w:t>
+      </w:r>
+      <w:proofErr w:type="spellStart"/>
+      <w:r>
+        <w:t>mybranch</w:t>
+      </w:r>
+      <w:proofErr w:type="spellEnd"/>
+      <w:r>
+        <w:t>)</w:t>
+      </w:r>
+    </w:p>
+    <w:p>
+      <w:r>
+        <w:t xml:space="preserve">5.Now checking out the branch made in step </w:t>
+      </w:r>
+      <w:proofErr w:type="gramStart"/>
+      <w:r>
+        <w:t>4</w:t>
+      </w:r>
+      <w:r>
+        <w:t xml:space="preserve"> ,</w:t>
+      </w:r>
+      <w:proofErr w:type="gramEnd"/>
+      <w:r>
+        <w:t xml:space="preserve"> git checkout </w:t>
+      </w:r>
+      <w:proofErr w:type="spellStart"/>
+      <w:r>
+        <w:t>mybranch</w:t>
+      </w:r>
+      <w:proofErr w:type="spellEnd"/>
+      <w:r>
+        <w:t>. (Checkout is basically switching to a new branch)</w:t>
+      </w:r>
+    </w:p>
     <w:sectPr>
       <w:pgSz w:w="12240" w:h="15840"/>
       <w:pgMar w:top="1440" w:right="1440" w:bottom="1440" w:left="1440" w:header="720" w:footer="720" w:gutter="0"/>

</xml_diff>